<commit_message>
Update Relatorio final de estagio.docx
meu nem do céu agora vai
</commit_message>
<xml_diff>
--- a/Estagio/Relatorio final de estagio.docx
+++ b/Estagio/Relatorio final de estagio.docx
@@ -2,18 +2,297 @@
 <file path=word/document.xml><?xml version="1.0" encoding="utf-8"?>
 <w:document xmlns:wpc="http://schemas.microsoft.com/office/word/2010/wordprocessingCanvas" xmlns:cx="http://schemas.microsoft.com/office/drawing/2014/chartex" xmlns:cx1="http://schemas.microsoft.com/office/drawing/2015/9/8/chartex" xmlns:cx2="http://schemas.microsoft.com/office/drawing/2015/10/21/chartex" xmlns:cx3="http://schemas.microsoft.com/office/drawing/2016/5/9/chartex" xmlns:cx4="http://schemas.microsoft.com/office/drawing/2016/5/10/chartex" xmlns:cx5="http://schemas.microsoft.com/office/drawing/2016/5/11/chartex" xmlns:cx6="http://schemas.microsoft.com/office/drawing/2016/5/12/chartex" xmlns:cx7="http://schemas.microsoft.com/office/drawing/2016/5/13/chartex" xmlns:cx8="http://schemas.microsoft.com/office/drawing/2016/5/14/chartex" xmlns:mc="http://schemas.openxmlformats.org/markup-compatibility/2006" xmlns:aink="http://schemas.microsoft.com/office/drawing/2016/ink" xmlns:am3d="http://schemas.microsoft.com/office/drawing/2017/model3d" xmlns:o="urn:schemas-microsoft-com:office:office" xmlns:oel="http://schemas.microsoft.com/office/2019/extlst" xmlns:r="http://schemas.openxmlformats.org/officeDocument/2006/relationships" xmlns:m="http://schemas.openxmlformats.org/officeDocument/2006/math" xmlns:v="urn:schemas-microsoft-com:vml" xmlns:wp14="http://schemas.microsoft.com/office/word/2010/wordprocessingDrawing" xmlns:wp="http://schemas.openxmlformats.org/drawingml/2006/wordprocessingDrawing" xmlns:w10="urn:schemas-microsoft-com:office:word" xmlns:w="http://schemas.openxmlformats.org/wordprocessingml/2006/main" xmlns:w14="http://schemas.microsoft.com/office/word/2010/wordml" xmlns:w15="http://schemas.microsoft.com/office/word/2012/wordml" xmlns:w16cex="http://schemas.microsoft.com/office/word/2018/wordml/cex" xmlns:w16cid="http://schemas.microsoft.com/office/word/2016/wordml/cid" xmlns:w16="http://schemas.microsoft.com/office/word/2018/wordml" xmlns:w16du="http://schemas.microsoft.com/office/word/2023/wordml/word16du" xmlns:w16sdtdh="http://schemas.microsoft.com/office/word/2020/wordml/sdtdatahash" xmlns:w16se="http://schemas.microsoft.com/office/word/2015/wordml/symex" xmlns:wpg="http://schemas.microsoft.com/office/word/2010/wordprocessingGroup" xmlns:wpi="http://schemas.microsoft.com/office/word/2010/wordprocessingInk" xmlns:wne="http://schemas.microsoft.com/office/word/2006/wordml" xmlns:wps="http://schemas.microsoft.com/office/word/2010/wordprocessingShape" mc:Ignorable="w14 w15 w16se w16cid w16 w16cex w16sdtdh w16du wp14">
   <w:body>
-    <w:sdt>
-      <w:sdtPr>
-        <w:rPr>
-          <w:rFonts w:ascii="Arial" w:eastAsiaTheme="minorHAnsi" w:hAnsi="Arial" w:cs="Arial"/>
+    <w:p>
+      <w:pPr>
+        <w:pStyle w:val="CabealhodoSumrio"/>
+        <w:jc w:val="center"/>
+        <w:rPr>
+          <w:rFonts w:ascii="Arial" w:hAnsi="Arial" w:cs="Arial"/>
           <w:b/>
           <w:bCs/>
           <w:color w:val="auto"/>
-          <w:kern w:val="2"/>
           <w:sz w:val="24"/>
           <w:szCs w:val="24"/>
-          <w:lang w:eastAsia="en-US"/>
-          <w14:ligatures w14:val="standardContextual"/>
+        </w:rPr>
+      </w:pPr>
+      <w:r>
+        <w:rPr>
+          <w:rFonts w:ascii="Arial" w:hAnsi="Arial" w:cs="Arial"/>
+          <w:b/>
+          <w:bCs/>
+          <w:color w:val="auto"/>
+          <w:sz w:val="24"/>
+          <w:szCs w:val="24"/>
+        </w:rPr>
+        <w:t>Luiz Guilherme da Silva de Angelo</w:t>
+      </w:r>
+    </w:p>
+    <w:p>
+      <w:pPr>
+        <w:rPr>
+          <w:lang w:eastAsia="pt-BR"/>
+        </w:rPr>
+      </w:pPr>
+    </w:p>
+    <w:p>
+      <w:pPr>
+        <w:rPr>
+          <w:lang w:eastAsia="pt-BR"/>
+        </w:rPr>
+      </w:pPr>
+    </w:p>
+    <w:p>
+      <w:pPr>
+        <w:rPr>
+          <w:lang w:eastAsia="pt-BR"/>
+        </w:rPr>
+      </w:pPr>
+    </w:p>
+    <w:p>
+      <w:pPr>
+        <w:rPr>
+          <w:lang w:eastAsia="pt-BR"/>
+        </w:rPr>
+      </w:pPr>
+    </w:p>
+    <w:p>
+      <w:pPr>
+        <w:rPr>
+          <w:lang w:eastAsia="pt-BR"/>
+        </w:rPr>
+      </w:pPr>
+    </w:p>
+    <w:p>
+      <w:pPr>
+        <w:ind w:firstLine="0"/>
+        <w:jc w:val="center"/>
+        <w:rPr>
+          <w:sz w:val="28"/>
+          <w:szCs w:val="28"/>
+          <w:lang w:eastAsia="pt-BR"/>
+        </w:rPr>
+      </w:pPr>
+      <w:r>
+        <w:rPr>
+          <w:sz w:val="28"/>
+          <w:szCs w:val="28"/>
+          <w:lang w:eastAsia="pt-BR"/>
+        </w:rPr>
+        <w:t>RELATÓRIO FINAL DE ESTÁGIO NÃO OBRIGATÓRIO</w:t>
+      </w:r>
+    </w:p>
+    <w:p>
+      <w:pPr>
+        <w:ind w:firstLine="0"/>
+        <w:jc w:val="center"/>
+        <w:rPr>
+          <w:sz w:val="28"/>
+          <w:szCs w:val="28"/>
+          <w:lang w:eastAsia="pt-BR"/>
+        </w:rPr>
+      </w:pPr>
+      <w:r>
+        <w:rPr>
+          <w:sz w:val="28"/>
+          <w:szCs w:val="28"/>
+          <w:lang w:eastAsia="pt-BR"/>
+        </w:rPr>
+        <w:t>Ciência de dados</w:t>
+      </w:r>
+    </w:p>
+    <w:p>
+      <w:pPr>
+        <w:jc w:val="center"/>
+        <w:rPr>
+          <w:sz w:val="28"/>
+          <w:szCs w:val="28"/>
+          <w:lang w:eastAsia="pt-BR"/>
+        </w:rPr>
+      </w:pPr>
+    </w:p>
+    <w:p>
+      <w:pPr>
+        <w:jc w:val="center"/>
+        <w:rPr>
+          <w:sz w:val="28"/>
+          <w:szCs w:val="28"/>
+          <w:lang w:eastAsia="pt-BR"/>
+        </w:rPr>
+      </w:pPr>
+    </w:p>
+    <w:p>
+      <w:pPr>
+        <w:ind w:left="4395" w:firstLine="0"/>
+        <w:rPr>
+          <w:sz w:val="28"/>
+          <w:szCs w:val="28"/>
+          <w:lang w:eastAsia="pt-BR"/>
+        </w:rPr>
+      </w:pPr>
+      <w:r>
+        <w:rPr>
+          <w:sz w:val="28"/>
+          <w:szCs w:val="28"/>
+          <w:lang w:eastAsia="pt-BR"/>
+        </w:rPr>
+        <w:t>Relatório desenvolvido como requisito para finalização de estágio não obrigatório junto à empresa Petlove no curso de Ciência de Dados pela Universidade Virtual do Estado de São Paulo</w:t>
+      </w:r>
+    </w:p>
+    <w:p>
+      <w:pPr>
+        <w:ind w:left="4395" w:firstLine="0"/>
+        <w:rPr>
+          <w:sz w:val="28"/>
+          <w:szCs w:val="28"/>
+          <w:lang w:eastAsia="pt-BR"/>
+        </w:rPr>
+      </w:pPr>
+    </w:p>
+    <w:p>
+      <w:pPr>
+        <w:ind w:left="4395" w:firstLine="0"/>
+        <w:rPr>
+          <w:sz w:val="28"/>
+          <w:szCs w:val="28"/>
+          <w:lang w:eastAsia="pt-BR"/>
+        </w:rPr>
+      </w:pPr>
+    </w:p>
+    <w:p>
+      <w:pPr>
+        <w:ind w:left="4395" w:firstLine="0"/>
+        <w:rPr>
+          <w:sz w:val="28"/>
+          <w:szCs w:val="28"/>
+          <w:lang w:eastAsia="pt-BR"/>
+        </w:rPr>
+      </w:pPr>
+    </w:p>
+    <w:p>
+      <w:pPr>
+        <w:ind w:left="4395" w:firstLine="0"/>
+        <w:rPr>
+          <w:sz w:val="28"/>
+          <w:szCs w:val="28"/>
+          <w:lang w:eastAsia="pt-BR"/>
+        </w:rPr>
+      </w:pPr>
+    </w:p>
+    <w:p>
+      <w:pPr>
+        <w:ind w:left="4395" w:firstLine="0"/>
+        <w:rPr>
+          <w:sz w:val="28"/>
+          <w:szCs w:val="28"/>
+          <w:lang w:eastAsia="pt-BR"/>
+        </w:rPr>
+      </w:pPr>
+    </w:p>
+    <w:p>
+      <w:pPr>
+        <w:ind w:left="4395" w:firstLine="0"/>
+        <w:rPr>
+          <w:sz w:val="28"/>
+          <w:szCs w:val="28"/>
+          <w:lang w:eastAsia="pt-BR"/>
+        </w:rPr>
+      </w:pPr>
+    </w:p>
+    <w:p>
+      <w:pPr>
+        <w:ind w:left="4395" w:firstLine="0"/>
+        <w:rPr>
+          <w:sz w:val="28"/>
+          <w:szCs w:val="28"/>
+          <w:lang w:eastAsia="pt-BR"/>
+        </w:rPr>
+      </w:pPr>
+    </w:p>
+    <w:p>
+      <w:pPr>
+        <w:ind w:left="4395" w:firstLine="0"/>
+        <w:rPr>
+          <w:sz w:val="28"/>
+          <w:szCs w:val="28"/>
+          <w:lang w:eastAsia="pt-BR"/>
+        </w:rPr>
+      </w:pPr>
+    </w:p>
+    <w:p>
+      <w:pPr>
+        <w:ind w:left="4395" w:firstLine="0"/>
+        <w:rPr>
+          <w:sz w:val="28"/>
+          <w:szCs w:val="28"/>
+          <w:lang w:eastAsia="pt-BR"/>
+        </w:rPr>
+      </w:pPr>
+    </w:p>
+    <w:p>
+      <w:pPr>
+        <w:ind w:left="4395" w:firstLine="0"/>
+        <w:rPr>
+          <w:sz w:val="28"/>
+          <w:szCs w:val="28"/>
+          <w:lang w:eastAsia="pt-BR"/>
+        </w:rPr>
+      </w:pPr>
+    </w:p>
+    <w:p>
+      <w:pPr>
+        <w:ind w:firstLine="0"/>
+        <w:jc w:val="center"/>
+        <w:rPr>
+          <w:sz w:val="28"/>
+          <w:szCs w:val="28"/>
+          <w:lang w:eastAsia="pt-BR"/>
+        </w:rPr>
+      </w:pPr>
+      <w:r>
+        <w:rPr>
+          <w:sz w:val="28"/>
+          <w:szCs w:val="28"/>
+          <w:lang w:eastAsia="pt-BR"/>
+        </w:rPr>
+        <w:t>São Paulo</w:t>
+      </w:r>
+    </w:p>
+    <w:p>
+      <w:pPr>
+        <w:ind w:firstLine="0"/>
+        <w:jc w:val="center"/>
+        <w:rPr>
+          <w:sz w:val="28"/>
+          <w:szCs w:val="28"/>
+          <w:lang w:eastAsia="pt-BR"/>
+        </w:rPr>
+      </w:pPr>
+      <w:r>
+        <w:rPr>
+          <w:sz w:val="28"/>
+          <w:szCs w:val="28"/>
+          <w:lang w:eastAsia="pt-BR"/>
+        </w:rPr>
+        <w:t>2024</w:t>
+      </w:r>
+    </w:p>
+    <w:p>
+      <w:pPr>
+        <w:ind w:left="4395" w:firstLine="0"/>
+        <w:rPr>
+          <w:sz w:val="28"/>
+          <w:szCs w:val="28"/>
+          <w:lang w:eastAsia="pt-BR"/>
+        </w:rPr>
+      </w:pPr>
+    </w:p>
+    <w:sdt>
+      <w:sdtPr>
+        <w:rPr>
+          <w:rFonts w:cs="Arial"/>
+          <w:b/>
+          <w:bCs/>
+          <w:szCs w:val="24"/>
         </w:rPr>
         <w:id w:val="-706249953"/>
         <w:docPartObj>
@@ -30,23 +309,21 @@
       <w:sdtContent>
         <w:p>
           <w:pPr>
-            <w:pStyle w:val="CabealhodoSumrio"/>
-            <w:jc w:val="both"/>
+            <w:spacing w:after="160" w:line="259" w:lineRule="auto"/>
+            <w:ind w:firstLine="0"/>
+            <w:jc w:val="left"/>
             <w:rPr>
-              <w:rFonts w:ascii="Arial" w:hAnsi="Arial" w:cs="Arial"/>
+              <w:rFonts w:cs="Arial"/>
               <w:b/>
               <w:bCs/>
-              <w:sz w:val="24"/>
               <w:szCs w:val="24"/>
             </w:rPr>
           </w:pPr>
           <w:r>
             <w:rPr>
-              <w:rFonts w:ascii="Arial" w:hAnsi="Arial" w:cs="Arial"/>
+              <w:rFonts w:cs="Arial"/>
               <w:b/>
               <w:bCs/>
-              <w:color w:val="auto"/>
-              <w:sz w:val="24"/>
               <w:szCs w:val="24"/>
             </w:rPr>
             <w:t>Sumário</w:t>
@@ -1018,7 +1295,7 @@
                 <w:noProof/>
                 <w:webHidden/>
               </w:rPr>
-              <w:t>7</w:t>
+              <w:t>6</w:t>
             </w:r>
             <w:r>
               <w:rPr>
@@ -1370,7 +1647,7 @@
                 <w:noProof/>
                 <w:webHidden/>
               </w:rPr>
-              <w:t>9</w:t>
+              <w:t>8</w:t>
             </w:r>
             <w:r>
               <w:rPr>
@@ -2530,6 +2807,10 @@
         <w:p>
           <w:pPr>
             <w:spacing w:line="240" w:lineRule="auto"/>
+            <w:rPr>
+              <w:b/>
+              <w:bCs/>
+            </w:rPr>
           </w:pPr>
           <w:r>
             <w:rPr>
@@ -2543,17 +2824,24 @@
     </w:sdt>
     <w:p>
       <w:pPr>
-        <w:rPr>
-          <w:rFonts w:eastAsiaTheme="majorEastAsia" w:cstheme="majorBidi"/>
-          <w:b/>
-          <w:spacing w:val="-10"/>
-          <w:kern w:val="28"/>
-          <w:szCs w:val="40"/>
-        </w:rPr>
-      </w:pPr>
-      <w:r>
-        <w:br w:type="page"/>
-      </w:r>
+        <w:pStyle w:val="CabealhodoSumrio"/>
+        <w:jc w:val="both"/>
+      </w:pPr>
+    </w:p>
+    <w:p>
+      <w:pPr>
+        <w:spacing w:after="160" w:line="259" w:lineRule="auto"/>
+        <w:ind w:firstLine="0"/>
+        <w:jc w:val="left"/>
+        <w:sectPr>
+          <w:headerReference w:type="default" r:id="rId8"/>
+          <w:footerReference w:type="default" r:id="rId9"/>
+          <w:pgSz w:w="11906" w:h="16838"/>
+          <w:pgMar w:top="1701" w:right="1134" w:bottom="1134" w:left="1701" w:header="709" w:footer="709" w:gutter="0"/>
+          <w:cols w:space="708"/>
+          <w:docGrid w:linePitch="360"/>
+        </w:sectPr>
+      </w:pPr>
     </w:p>
     <w:p>
       <w:pPr>
@@ -3401,21 +3689,19 @@
         </w:rPr>
         <w:t xml:space="preserve">A equipe de Performance Growth da Petlove operava em um ambiente dinâmico, com muitas demandas. A criação de soluções digitais de dados frequentemente não permitia um planejamento extenso ou um desenvolvimento completo. Para acompanhar o ritmo das demandas e garantir a entrega de produtos úteis em tempo hábil, foram utilizados princípios de metodologia ágil. Como </w:t>
       </w:r>
-      <w:proofErr w:type="spellStart"/>
       <w:r>
         <w:rPr>
           <w:rFonts w:cs="Arial"/>
           <w:szCs w:val="24"/>
         </w:rPr>
-        <w:t>Ommerville</w:t>
-      </w:r>
-      <w:proofErr w:type="spellEnd"/>
+        <w:t>So</w:t>
+      </w:r>
       <w:r>
         <w:rPr>
           <w:rFonts w:cs="Arial"/>
           <w:szCs w:val="24"/>
         </w:rPr>
-        <w:t xml:space="preserve"> explica:</w:t>
+        <w:t>mmerville explica:</w:t>
       </w:r>
     </w:p>
     <w:p>
@@ -3487,12 +3773,10 @@
         </w:numPr>
       </w:pPr>
       <w:bookmarkStart w:id="11" w:name="_Toc173663894"/>
-      <w:proofErr w:type="spellStart"/>
       <w:r>
         <w:lastRenderedPageBreak/>
-        <w:t>Paínel</w:t>
-      </w:r>
-      <w:proofErr w:type="spellEnd"/>
+        <w:t>Painel</w:t>
+      </w:r>
       <w:r>
         <w:t xml:space="preserve"> de métricas regionalizadas</w:t>
       </w:r>
@@ -3541,13 +3825,9 @@
       <w:r>
         <w:t xml:space="preserve">(Supermetrics). Essa planilha permitiu a visualização e criação de um "mapa-de-guerra" onde se é possível visualizar o desempenho das campanhas de marketing por cidades de 2023 </w:t>
       </w:r>
-      <w:proofErr w:type="spellStart"/>
-      <w:proofErr w:type="gramStart"/>
-      <w:r>
-        <w:t>á</w:t>
-      </w:r>
-      <w:proofErr w:type="spellEnd"/>
-      <w:proofErr w:type="gramEnd"/>
+      <w:r>
+        <w:t>a</w:t>
+      </w:r>
       <w:r>
         <w:t xml:space="preserve"> 2024. Utilizando também informações demográficas, foi possível conduzir estudos preliminares para determinar quais as causas de um maior número de vendas em uma cidade, considerando fatores como investimento, impressões de publicações, cliques, renda, população de animais de estimação entre outros. Foi utilizada pelo meu supervisor para apresentações para outros times e para criação de campanhas regionalizadas. </w:t>
       </w:r>
@@ -4089,17 +4369,9 @@
       <w:r>
         <w:t xml:space="preserve"> (</w:t>
       </w:r>
-      <w:proofErr w:type="gramStart"/>
-      <w:r>
-        <w:t>WASSERTEIN</w:t>
-      </w:r>
-      <w:r>
-        <w:t>;</w:t>
-      </w:r>
-      <w:r>
-        <w:t>LAZAR</w:t>
-      </w:r>
-      <w:proofErr w:type="gramEnd"/>
+      <w:r>
+        <w:t>WASSERTEIN; LAZAR</w:t>
+      </w:r>
       <w:r>
         <w:t>; 2016; p.</w:t>
       </w:r>
@@ -4642,62 +4914,43 @@
         <w:rPr>
           <w:rFonts w:cs="Arial"/>
           <w:szCs w:val="24"/>
+        </w:rPr>
+      </w:pPr>
+    </w:p>
+    <w:p>
+      <w:pPr>
+        <w:spacing w:line="276" w:lineRule="auto"/>
+        <w:rPr>
+          <w:rFonts w:cs="Arial"/>
+          <w:szCs w:val="24"/>
+        </w:rPr>
+      </w:pPr>
+    </w:p>
+    <w:p>
+      <w:pPr>
+        <w:spacing w:line="276" w:lineRule="auto"/>
+        <w:rPr>
+          <w:rFonts w:cs="Arial"/>
+          <w:szCs w:val="24"/>
+        </w:rPr>
+      </w:pPr>
+    </w:p>
+    <w:p>
+      <w:pPr>
+        <w:pStyle w:val="Ttulo1"/>
+        <w:rPr>
           <w:lang w:val="en-US"/>
         </w:rPr>
       </w:pPr>
-    </w:p>
-    <w:p>
-      <w:pPr>
-        <w:spacing w:line="276" w:lineRule="auto"/>
-        <w:rPr>
-          <w:rFonts w:cs="Arial"/>
-          <w:szCs w:val="24"/>
+      <w:bookmarkStart w:id="27" w:name="_Toc173663910"/>
+      <w:r>
+        <w:rPr>
           <w:lang w:val="en-US"/>
         </w:rPr>
-      </w:pPr>
-    </w:p>
-    <w:p>
-      <w:pPr>
-        <w:spacing w:line="276" w:lineRule="auto"/>
-        <w:rPr>
-          <w:rFonts w:cs="Arial"/>
-          <w:szCs w:val="24"/>
-          <w:lang w:val="en-US"/>
-        </w:rPr>
-      </w:pPr>
-    </w:p>
-    <w:p>
-      <w:pPr>
-        <w:pStyle w:val="Ttulo1"/>
-        <w:rPr>
-          <w:lang w:val="en-US"/>
-        </w:rPr>
-      </w:pPr>
-      <w:bookmarkStart w:id="27" w:name="_Toc173663910"/>
-      <w:proofErr w:type="spellStart"/>
-      <w:r>
-        <w:rPr>
-          <w:lang w:val="en-US"/>
-        </w:rPr>
         <w:lastRenderedPageBreak/>
-        <w:t>Referências</w:t>
-      </w:r>
-      <w:proofErr w:type="spellEnd"/>
-      <w:r>
-        <w:rPr>
-          <w:lang w:val="en-US"/>
-        </w:rPr>
-        <w:t xml:space="preserve"> </w:t>
-      </w:r>
-      <w:proofErr w:type="spellStart"/>
-      <w:r>
-        <w:rPr>
-          <w:lang w:val="en-US"/>
-        </w:rPr>
-        <w:t>Bibliográficas</w:t>
+        <w:t>Referências Bibliográficas</w:t>
       </w:r>
       <w:bookmarkEnd w:id="27"/>
-      <w:proofErr w:type="spellEnd"/>
     </w:p>
     <w:p>
       <w:pPr>
@@ -4715,7 +4968,6 @@
           <w:lang w:val="en-US"/>
         </w:rPr>
       </w:pPr>
-      <w:proofErr w:type="gramStart"/>
       <w:r>
         <w:rPr>
           <w:lang w:val="en-US"/>
@@ -4726,9 +4978,8 @@
         <w:rPr>
           <w:lang w:val="en-US"/>
         </w:rPr>
-        <w:t>T.</w:t>
-      </w:r>
-      <w:proofErr w:type="gramEnd"/>
+        <w:t xml:space="preserve"> T.</w:t>
+      </w:r>
       <w:r>
         <w:rPr>
           <w:lang w:val="en-US"/>
@@ -4763,71 +5014,49 @@
         <w:rPr>
           <w:lang w:val="en-US"/>
         </w:rPr>
-        <w:t>Growth hacking as an approach to producing growth amongst UK technology start-ups: an evaluation, Journal of Research in Marketing and Entrepreneurship,</w:t>
+        <w:t xml:space="preserve">Growth hacking as an approach to producing growth amongst UK technology start-ups: an evaluation, Journal of Research in Marketing and Entrepreneurship, </w:t>
       </w:r>
       <w:r>
         <w:rPr>
           <w:lang w:val="en-US"/>
         </w:rPr>
+        <w:t>Manchester</w:t>
+      </w:r>
+      <w:r>
+        <w:rPr>
+          <w:lang w:val="en-US"/>
+        </w:rPr>
+        <w:t>, n.</w:t>
+      </w:r>
+      <w:r>
+        <w:rPr>
+          <w:lang w:val="en-US"/>
+        </w:rPr>
         <w:t xml:space="preserve"> </w:t>
       </w:r>
-      <w:proofErr w:type="spellStart"/>
       <w:r>
         <w:rPr>
           <w:lang w:val="en-US"/>
         </w:rPr>
-        <w:t>Manchester</w:t>
+        <w:t>2, p</w:t>
       </w:r>
       <w:r>
         <w:rPr>
           <w:lang w:val="en-US"/>
         </w:rPr>
-        <w:t>,n</w:t>
-      </w:r>
-      <w:proofErr w:type="spellEnd"/>
+        <w:t>.</w:t>
+      </w:r>
       <w:r>
         <w:rPr>
           <w:lang w:val="en-US"/>
         </w:rPr>
-        <w:t xml:space="preserve">. </w:t>
+        <w:t>163-179</w:t>
       </w:r>
       <w:r>
         <w:rPr>
           <w:lang w:val="en-US"/>
         </w:rPr>
-        <w:t>2, p</w:t>
-      </w:r>
-      <w:r>
-        <w:rPr>
-          <w:lang w:val="en-US"/>
-        </w:rPr>
-        <w:t>.</w:t>
-      </w:r>
-      <w:r>
-        <w:rPr>
-          <w:lang w:val="en-US"/>
-        </w:rPr>
-        <w:t>163-179</w:t>
-      </w:r>
-      <w:r>
-        <w:rPr>
-          <w:lang w:val="en-US"/>
-        </w:rPr>
-        <w:t xml:space="preserve">, </w:t>
-      </w:r>
-      <w:proofErr w:type="spellStart"/>
-      <w:r>
-        <w:rPr>
-          <w:lang w:val="en-US"/>
-        </w:rPr>
-        <w:t>nov.</w:t>
-      </w:r>
-      <w:proofErr w:type="spellEnd"/>
-      <w:r>
-        <w:rPr>
-          <w:lang w:val="en-US"/>
-        </w:rPr>
-        <w:t xml:space="preserve"> 2019.</w:t>
+        <w:t>, nov. 2019.</w:t>
       </w:r>
     </w:p>
     <w:p>
@@ -4862,13 +5091,7 @@
         <w:rPr>
           <w:lang w:val="en-US"/>
         </w:rPr>
-        <w:t xml:space="preserve"> CYRO.</w:t>
-      </w:r>
-      <w:r>
-        <w:rPr>
-          <w:lang w:val="en-US"/>
-        </w:rPr>
-        <w:t xml:space="preserve"> </w:t>
+        <w:t xml:space="preserve"> CYRO. </w:t>
       </w:r>
       <w:r>
         <w:t>Estatística aplicada.</w:t>
@@ -4887,15 +5110,7 @@
         <w:t xml:space="preserve">Tradução: </w:t>
       </w:r>
       <w:r>
-        <w:t xml:space="preserve">Luciane </w:t>
-      </w:r>
-      <w:proofErr w:type="spellStart"/>
-      <w:r>
-        <w:t>Paulete</w:t>
-      </w:r>
-      <w:proofErr w:type="spellEnd"/>
-      <w:r>
-        <w:t xml:space="preserve"> Viana.</w:t>
+        <w:t>Luciane Paulete Viana.</w:t>
       </w:r>
       <w:r>
         <w:t xml:space="preserve"> </w:t>
@@ -4946,6 +5161,7 @@
         <w:rPr>
           <w:rFonts w:cs="Arial"/>
           <w:szCs w:val="24"/>
+          <w:lang w:val="en-US"/>
         </w:rPr>
       </w:pPr>
       <w:r>
@@ -4953,93 +5169,21 @@
           <w:rFonts w:cs="Arial"/>
           <w:szCs w:val="24"/>
         </w:rPr>
-        <w:t xml:space="preserve">SOMMERVILLE, I. Engenharia de Software. </w:t>
+        <w:t xml:space="preserve">SOMMERVILLE, I. Engenharia de Software. Tradução: Kalinka Oliveira e Ivan Bosnic. </w:t>
       </w:r>
       <w:r>
         <w:rPr>
           <w:rFonts w:cs="Arial"/>
           <w:szCs w:val="24"/>
-        </w:rPr>
-        <w:t xml:space="preserve">Tradução: </w:t>
-      </w:r>
-      <w:proofErr w:type="spellStart"/>
+          <w:lang w:val="en-US"/>
+        </w:rPr>
+        <w:t>9 ed. São Paulo: Pearson. 2011.</w:t>
+      </w:r>
       <w:r>
         <w:rPr>
           <w:rFonts w:cs="Arial"/>
           <w:szCs w:val="24"/>
-        </w:rPr>
-        <w:t>Kalinka</w:t>
-      </w:r>
-      <w:proofErr w:type="spellEnd"/>
-      <w:r>
-        <w:rPr>
-          <w:rFonts w:cs="Arial"/>
-          <w:szCs w:val="24"/>
-        </w:rPr>
-        <w:t xml:space="preserve"> Oliveira</w:t>
-      </w:r>
-      <w:r>
-        <w:rPr>
-          <w:rFonts w:cs="Arial"/>
-          <w:szCs w:val="24"/>
-        </w:rPr>
-        <w:t xml:space="preserve"> e </w:t>
-      </w:r>
-      <w:r>
-        <w:rPr>
-          <w:rFonts w:cs="Arial"/>
-          <w:szCs w:val="24"/>
-        </w:rPr>
-        <w:t xml:space="preserve">Ivan </w:t>
-      </w:r>
-      <w:proofErr w:type="spellStart"/>
-      <w:r>
-        <w:rPr>
-          <w:rFonts w:cs="Arial"/>
-          <w:szCs w:val="24"/>
-        </w:rPr>
-        <w:t>Bosnic</w:t>
-      </w:r>
-      <w:proofErr w:type="spellEnd"/>
-      <w:r>
-        <w:rPr>
-          <w:rFonts w:cs="Arial"/>
-          <w:szCs w:val="24"/>
-        </w:rPr>
-        <w:t xml:space="preserve">. 9 ed. </w:t>
-      </w:r>
-      <w:r>
-        <w:rPr>
-          <w:rFonts w:cs="Arial"/>
-          <w:szCs w:val="24"/>
-        </w:rPr>
-        <w:t xml:space="preserve">São </w:t>
-      </w:r>
-      <w:r>
-        <w:rPr>
-          <w:rFonts w:cs="Arial"/>
-          <w:szCs w:val="24"/>
-        </w:rPr>
-        <w:t xml:space="preserve">Paulo: Pearson. </w:t>
-      </w:r>
-      <w:r>
-        <w:rPr>
-          <w:rFonts w:cs="Arial"/>
-          <w:szCs w:val="24"/>
-        </w:rPr>
-        <w:t>20</w:t>
-      </w:r>
-      <w:r>
-        <w:rPr>
-          <w:rFonts w:cs="Arial"/>
-          <w:szCs w:val="24"/>
-        </w:rPr>
-        <w:t>11.</w:t>
-      </w:r>
-      <w:r>
-        <w:rPr>
-          <w:rFonts w:cs="Arial"/>
-          <w:szCs w:val="24"/>
+          <w:lang w:val="en-US"/>
         </w:rPr>
         <w:t xml:space="preserve"> 529 p</w:t>
       </w:r>
@@ -5051,6 +5195,7 @@
         <w:jc w:val="left"/>
         <w:rPr>
           <w:szCs w:val="24"/>
+          <w:lang w:val="en-US"/>
         </w:rPr>
       </w:pPr>
     </w:p>
@@ -5069,17 +5214,8 @@
           <w:b/>
           <w:bCs/>
         </w:rPr>
-        <w:t xml:space="preserve">The American </w:t>
-      </w:r>
-      <w:proofErr w:type="spellStart"/>
-      <w:r>
-        <w:rPr>
-          <w:b/>
-          <w:bCs/>
-        </w:rPr>
-        <w:t>Statistician</w:t>
-      </w:r>
-      <w:proofErr w:type="spellEnd"/>
+        <w:t>The American Statistician</w:t>
+      </w:r>
       <w:r>
         <w:t>, v. 70, n. 2, p. 129–133, 2 abr. 2016.</w:t>
       </w:r>
@@ -5087,7 +5223,7 @@
     <w:p/>
     <w:p/>
     <w:sectPr>
-      <w:footerReference w:type="default" r:id="rId8"/>
+      <w:headerReference w:type="default" r:id="rId10"/>
       <w:pgSz w:w="11906" w:h="16838"/>
       <w:pgMar w:top="1701" w:right="1134" w:bottom="1134" w:left="1701" w:header="709" w:footer="709" w:gutter="0"/>
       <w:cols w:space="708"/>
@@ -5186,59 +5322,40 @@
         </w:rPr>
         <w:t xml:space="preserve"> </w:t>
       </w:r>
-      <w:proofErr w:type="spellStart"/>
       <w:r>
         <w:rPr>
           <w:sz w:val="20"/>
           <w:szCs w:val="20"/>
           <w:lang w:val="en-US"/>
         </w:rPr>
-        <w:t>Tradução</w:t>
-      </w:r>
-      <w:proofErr w:type="spellEnd"/>
-      <w:r>
-        <w:rPr>
+        <w:t xml:space="preserve">Tradução nossa: </w:t>
+      </w:r>
+      <w:r>
+        <w:rPr>
+          <w:rFonts w:cs="Arial"/>
           <w:sz w:val="20"/>
           <w:szCs w:val="20"/>
           <w:lang w:val="en-US"/>
         </w:rPr>
-        <w:t xml:space="preserve"> </w:t>
-      </w:r>
-      <w:proofErr w:type="spellStart"/>
-      <w:r>
-        <w:rPr>
+        <w:t>“Growth hacking” is a “data-informed” marketing approach that uses digital marketing tools and tactics as well as traditional marketing channels to help technology companies show “proof-of-concept” and sustainability before gaining funding</w:t>
+      </w:r>
+      <w:r>
+        <w:rPr>
+          <w:rFonts w:cs="Arial"/>
           <w:sz w:val="20"/>
           <w:szCs w:val="20"/>
           <w:lang w:val="en-US"/>
         </w:rPr>
-        <w:t>nossa</w:t>
-      </w:r>
-      <w:proofErr w:type="spellEnd"/>
-      <w:r>
-        <w:rPr>
+        <w:t>.”</w:t>
+      </w:r>
+      <w:r>
+        <w:rPr>
+          <w:rFonts w:cs="Arial"/>
           <w:sz w:val="20"/>
           <w:szCs w:val="20"/>
           <w:lang w:val="en-US"/>
         </w:rPr>
-        <w:t xml:space="preserve">: </w:t>
-      </w:r>
-      <w:r>
-        <w:rPr>
-          <w:rFonts w:cs="Arial"/>
-          <w:sz w:val="20"/>
-          <w:szCs w:val="20"/>
-          <w:lang w:val="en-US"/>
-        </w:rPr>
-        <w:t>“Growth hacking” is a “data-informed” marketing approach that uses digital marketing tools and tactics as well as traditional marketing channels to help technology companies show “proof-of-concept” and sustainability before gaining funding</w:t>
-      </w:r>
-      <w:r>
-        <w:rPr>
-          <w:rFonts w:cs="Arial"/>
-          <w:sz w:val="20"/>
-          <w:szCs w:val="20"/>
-          <w:lang w:val="en-US"/>
-        </w:rPr>
-        <w:t xml:space="preserve">”. </w:t>
+        <w:t xml:space="preserve"> </w:t>
       </w:r>
     </w:p>
     <w:p>
@@ -5296,41 +5413,13 @@
         </w:rPr>
         <w:t xml:space="preserve"> </w:t>
       </w:r>
-      <w:proofErr w:type="spellStart"/>
       <w:r>
         <w:rPr>
           <w:sz w:val="20"/>
           <w:szCs w:val="20"/>
           <w:lang w:val="en-US"/>
         </w:rPr>
-        <w:t>Nossa</w:t>
-      </w:r>
-      <w:proofErr w:type="spellEnd"/>
-      <w:r>
-        <w:rPr>
-          <w:sz w:val="20"/>
-          <w:szCs w:val="20"/>
-          <w:lang w:val="en-US"/>
-        </w:rPr>
-        <w:t xml:space="preserve"> </w:t>
-      </w:r>
-      <w:proofErr w:type="spellStart"/>
-      <w:r>
-        <w:rPr>
-          <w:sz w:val="20"/>
-          <w:szCs w:val="20"/>
-          <w:lang w:val="en-US"/>
-        </w:rPr>
-        <w:t>tradução</w:t>
-      </w:r>
-      <w:proofErr w:type="spellEnd"/>
-      <w:r>
-        <w:rPr>
-          <w:sz w:val="20"/>
-          <w:szCs w:val="20"/>
-          <w:lang w:val="en-US"/>
-        </w:rPr>
-        <w:t xml:space="preserve">: </w:t>
+        <w:t xml:space="preserve">Nossa tradução: </w:t>
       </w:r>
       <w:r>
         <w:rPr>
@@ -5364,6 +5453,64 @@
     </w:p>
   </w:footnote>
 </w:footnotes>
+</file>
+
+<file path=word/header1.xml><?xml version="1.0" encoding="utf-8"?>
+<w:hdr xmlns:wpc="http://schemas.microsoft.com/office/word/2010/wordprocessingCanvas" xmlns:cx="http://schemas.microsoft.com/office/drawing/2014/chartex" xmlns:cx1="http://schemas.microsoft.com/office/drawing/2015/9/8/chartex" xmlns:cx2="http://schemas.microsoft.com/office/drawing/2015/10/21/chartex" xmlns:cx3="http://schemas.microsoft.com/office/drawing/2016/5/9/chartex" xmlns:cx4="http://schemas.microsoft.com/office/drawing/2016/5/10/chartex" xmlns:cx5="http://schemas.microsoft.com/office/drawing/2016/5/11/chartex" xmlns:cx6="http://schemas.microsoft.com/office/drawing/2016/5/12/chartex" xmlns:cx7="http://schemas.microsoft.com/office/drawing/2016/5/13/chartex" xmlns:cx8="http://schemas.microsoft.com/office/drawing/2016/5/14/chartex" xmlns:mc="http://schemas.openxmlformats.org/markup-compatibility/2006" xmlns:aink="http://schemas.microsoft.com/office/drawing/2016/ink" xmlns:am3d="http://schemas.microsoft.com/office/drawing/2017/model3d" xmlns:o="urn:schemas-microsoft-com:office:office" xmlns:oel="http://schemas.microsoft.com/office/2019/extlst" xmlns:r="http://schemas.openxmlformats.org/officeDocument/2006/relationships" xmlns:m="http://schemas.openxmlformats.org/officeDocument/2006/math" xmlns:v="urn:schemas-microsoft-com:vml" xmlns:wp14="http://schemas.microsoft.com/office/word/2010/wordprocessingDrawing" xmlns:wp="http://schemas.openxmlformats.org/drawingml/2006/wordprocessingDrawing" xmlns:w10="urn:schemas-microsoft-com:office:word" xmlns:w="http://schemas.openxmlformats.org/wordprocessingml/2006/main" xmlns:w14="http://schemas.microsoft.com/office/word/2010/wordml" xmlns:w15="http://schemas.microsoft.com/office/word/2012/wordml" xmlns:w16cex="http://schemas.microsoft.com/office/word/2018/wordml/cex" xmlns:w16cid="http://schemas.microsoft.com/office/word/2016/wordml/cid" xmlns:w16="http://schemas.microsoft.com/office/word/2018/wordml" xmlns:w16du="http://schemas.microsoft.com/office/word/2023/wordml/word16du" xmlns:w16sdtdh="http://schemas.microsoft.com/office/word/2020/wordml/sdtdatahash" xmlns:w16se="http://schemas.microsoft.com/office/word/2015/wordml/symex" xmlns:wpg="http://schemas.microsoft.com/office/word/2010/wordprocessingGroup" xmlns:wpi="http://schemas.microsoft.com/office/word/2010/wordprocessingInk" xmlns:wne="http://schemas.microsoft.com/office/word/2006/wordml" xmlns:wps="http://schemas.microsoft.com/office/word/2010/wordprocessingShape" mc:Ignorable="w14 w15 w16se w16cid w16 w16cex w16sdtdh w16du wp14">
+  <w:p>
+    <w:pPr>
+      <w:pStyle w:val="Cabealho"/>
+      <w:jc w:val="right"/>
+    </w:pPr>
+  </w:p>
+  <w:p>
+    <w:pPr>
+      <w:pStyle w:val="Cabealho"/>
+    </w:pPr>
+  </w:p>
+</w:hdr>
+</file>
+
+<file path=word/header2.xml><?xml version="1.0" encoding="utf-8"?>
+<w:hdr xmlns:wpc="http://schemas.microsoft.com/office/word/2010/wordprocessingCanvas" xmlns:cx="http://schemas.microsoft.com/office/drawing/2014/chartex" xmlns:cx1="http://schemas.microsoft.com/office/drawing/2015/9/8/chartex" xmlns:cx2="http://schemas.microsoft.com/office/drawing/2015/10/21/chartex" xmlns:cx3="http://schemas.microsoft.com/office/drawing/2016/5/9/chartex" xmlns:cx4="http://schemas.microsoft.com/office/drawing/2016/5/10/chartex" xmlns:cx5="http://schemas.microsoft.com/office/drawing/2016/5/11/chartex" xmlns:cx6="http://schemas.microsoft.com/office/drawing/2016/5/12/chartex" xmlns:cx7="http://schemas.microsoft.com/office/drawing/2016/5/13/chartex" xmlns:cx8="http://schemas.microsoft.com/office/drawing/2016/5/14/chartex" xmlns:mc="http://schemas.openxmlformats.org/markup-compatibility/2006" xmlns:aink="http://schemas.microsoft.com/office/drawing/2016/ink" xmlns:am3d="http://schemas.microsoft.com/office/drawing/2017/model3d" xmlns:o="urn:schemas-microsoft-com:office:office" xmlns:oel="http://schemas.microsoft.com/office/2019/extlst" xmlns:r="http://schemas.openxmlformats.org/officeDocument/2006/relationships" xmlns:m="http://schemas.openxmlformats.org/officeDocument/2006/math" xmlns:v="urn:schemas-microsoft-com:vml" xmlns:wp14="http://schemas.microsoft.com/office/word/2010/wordprocessingDrawing" xmlns:wp="http://schemas.openxmlformats.org/drawingml/2006/wordprocessingDrawing" xmlns:w10="urn:schemas-microsoft-com:office:word" xmlns:w="http://schemas.openxmlformats.org/wordprocessingml/2006/main" xmlns:w14="http://schemas.microsoft.com/office/word/2010/wordml" xmlns:w15="http://schemas.microsoft.com/office/word/2012/wordml" xmlns:w16cex="http://schemas.microsoft.com/office/word/2018/wordml/cex" xmlns:w16cid="http://schemas.microsoft.com/office/word/2016/wordml/cid" xmlns:w16="http://schemas.microsoft.com/office/word/2018/wordml" xmlns:w16du="http://schemas.microsoft.com/office/word/2023/wordml/word16du" xmlns:w16sdtdh="http://schemas.microsoft.com/office/word/2020/wordml/sdtdatahash" xmlns:w16se="http://schemas.microsoft.com/office/word/2015/wordml/symex" xmlns:wpg="http://schemas.microsoft.com/office/word/2010/wordprocessingGroup" xmlns:wpi="http://schemas.microsoft.com/office/word/2010/wordprocessingInk" xmlns:wne="http://schemas.microsoft.com/office/word/2006/wordml" xmlns:wps="http://schemas.microsoft.com/office/word/2010/wordprocessingShape" mc:Ignorable="w14 w15 w16se w16cid w16 w16cex w16sdtdh w16du wp14">
+  <w:sdt>
+    <w:sdtPr>
+      <w:id w:val="-1349779190"/>
+      <w:docPartObj>
+        <w:docPartGallery w:val="Page Numbers (Top of Page)"/>
+        <w:docPartUnique/>
+      </w:docPartObj>
+    </w:sdtPr>
+    <w:sdtContent>
+      <w:p>
+        <w:pPr>
+          <w:pStyle w:val="Cabealho"/>
+          <w:jc w:val="right"/>
+        </w:pPr>
+        <w:r>
+          <w:fldChar w:fldCharType="begin"/>
+        </w:r>
+        <w:r>
+          <w:instrText>PAGE   \* MERGEFORMAT</w:instrText>
+        </w:r>
+        <w:r>
+          <w:fldChar w:fldCharType="separate"/>
+        </w:r>
+        <w:r>
+          <w:t>2</w:t>
+        </w:r>
+        <w:r>
+          <w:fldChar w:fldCharType="end"/>
+        </w:r>
+      </w:p>
+    </w:sdtContent>
+  </w:sdt>
+  <w:p>
+    <w:pPr>
+      <w:pStyle w:val="Cabealho"/>
+    </w:pPr>
+  </w:p>
+</w:hdr>
 </file>
 
 <file path=word/numbering.xml><?xml version="1.0" encoding="utf-8"?>

</xml_diff>